<commit_message>
End of day commit for Sunday May 5th
</commit_message>
<xml_diff>
--- a/May 2019/Sunday May 5th, 2019 Daily Coding Journal.docx
+++ b/May 2019/Sunday May 5th, 2019 Daily Coding Journal.docx
@@ -3591,6 +3591,69 @@
           <w:lang w:val="en-US"/>
         </w:rPr>
       </w:pPr>
+      <w:r>
+        <w:rPr>
+          <w:u w:color="000000"/>
+          <w:shd w:val="clear" w:color="auto" w:fill="ffffff"/>
+          <w:rtl w:val="0"/>
+          <w:lang w:val="en-US"/>
+        </w:rPr>
+        <w:t xml:space="preserve">23:47 </w:t>
+      </w:r>
+      <w:r>
+        <w:rPr>
+          <w:u w:color="000000"/>
+          <w:shd w:val="clear" w:color="auto" w:fill="ffffff"/>
+          <w:rtl w:val="0"/>
+          <w:lang w:val="en-US"/>
+        </w:rPr>
+        <w:t xml:space="preserve">— </w:t>
+      </w:r>
+      <w:r>
+        <w:rPr>
+          <w:u w:color="000000"/>
+          <w:shd w:val="clear" w:color="auto" w:fill="ffffff"/>
+          <w:rtl w:val="0"/>
+          <w:lang w:val="en-US"/>
+        </w:rPr>
+        <w:t>The bad news is that I obviously didn</w:t>
+      </w:r>
+      <w:r>
+        <w:rPr>
+          <w:u w:color="000000"/>
+          <w:shd w:val="clear" w:color="auto" w:fill="ffffff"/>
+          <w:rtl w:val="0"/>
+          <w:lang w:val="en-US"/>
+        </w:rPr>
+        <w:t>’</w:t>
+      </w:r>
+      <w:r>
+        <w:rPr>
+          <w:u w:color="000000"/>
+          <w:shd w:val="clear" w:color="auto" w:fill="ffffff"/>
+          <w:rtl w:val="0"/>
+          <w:lang w:val="en-US"/>
+        </w:rPr>
+        <w:t>t get another coding session in. The good news is I had an opportunity to call my dad, catch up with him, and I also ate dinner and got some client work done. Let</w:t>
+      </w:r>
+      <w:r>
+        <w:rPr>
+          <w:u w:color="000000"/>
+          <w:shd w:val="clear" w:color="auto" w:fill="ffffff"/>
+          <w:rtl w:val="0"/>
+          <w:lang w:val="en-US"/>
+        </w:rPr>
+        <w:t>’</w:t>
+      </w:r>
+      <w:r>
+        <w:rPr>
+          <w:u w:color="000000"/>
+          <w:shd w:val="clear" w:color="auto" w:fill="ffffff"/>
+          <w:rtl w:val="0"/>
+          <w:lang w:val="en-US"/>
+        </w:rPr>
+        <w:t>s get some rest and hit it hard again tomorrow.</w:t>
+      </w:r>
     </w:p>
     <w:p>
       <w:pPr>
@@ -3656,21 +3719,16 @@
           <w:rtl w:val="0"/>
           <w:lang w:val="en-US"/>
         </w:rPr>
-        <w:t xml:space="preserve"> </w:t>
-      </w:r>
-    </w:p>
-    <w:p>
-      <w:pPr>
-        <w:pStyle w:val="Default"/>
-        <w:bidi w:val="0"/>
-        <w:spacing w:line="480" w:lineRule="auto"/>
-        <w:ind w:left="0" w:right="0" w:firstLine="0"/>
-        <w:jc w:val="left"/>
-        <w:rPr>
-          <w:rtl w:val="0"/>
-        </w:rPr>
-      </w:pPr>
-      <w:r>
+        <w:t xml:space="preserve"> 1 hour 33 minutes</w:t>
+      </w:r>
+    </w:p>
+    <w:p>
+      <w:pPr>
+        <w:pStyle w:val="Default"/>
+        <w:bidi w:val="0"/>
+        <w:spacing w:line="480" w:lineRule="auto"/>
+        <w:ind w:left="0" w:right="0" w:firstLine="0"/>
+        <w:jc w:val="left"/>
         <w:rPr>
           <w:b w:val="1"/>
           <w:bCs w:val="1"/>
@@ -3678,8 +3736,7 @@
           <w:rtl w:val="0"/>
           <w:lang w:val="en-US"/>
         </w:rPr>
-        <w:t>Total time spent coding</w:t>
-      </w:r>
+      </w:pPr>
       <w:r>
         <w:rPr>
           <w:b w:val="1"/>
@@ -3688,7 +3745,7 @@
           <w:rtl w:val="0"/>
           <w:lang w:val="en-US"/>
         </w:rPr>
-        <w:t xml:space="preserve"> thus far</w:t>
+        <w:t>Total time spent coding</w:t>
       </w:r>
       <w:r>
         <w:rPr>
@@ -3698,7 +3755,7 @@
           <w:rtl w:val="0"/>
           <w:lang w:val="en-US"/>
         </w:rPr>
-        <w:t xml:space="preserve"> in </w:t>
+        <w:t xml:space="preserve"> thus far</w:t>
       </w:r>
       <w:r>
         <w:rPr>
@@ -3708,7 +3765,7 @@
           <w:rtl w:val="0"/>
           <w:lang w:val="en-US"/>
         </w:rPr>
-        <w:t>May</w:t>
+        <w:t xml:space="preserve"> in </w:t>
       </w:r>
       <w:r>
         <w:rPr>
@@ -3718,7 +3775,49 @@
           <w:rtl w:val="0"/>
           <w:lang w:val="en-US"/>
         </w:rPr>
+        <w:t>May</w:t>
+      </w:r>
+      <w:r>
+        <w:rPr>
+          <w:b w:val="1"/>
+          <w:bCs w:val="1"/>
+          <w:u w:color="000000"/>
+          <w:rtl w:val="0"/>
+          <w:lang w:val="en-US"/>
+        </w:rPr>
         <w:t xml:space="preserve"> 2019:</w:t>
+      </w:r>
+      <w:r>
+        <w:rPr>
+          <w:b w:val="1"/>
+          <w:bCs w:val="1"/>
+          <w:u w:color="000000"/>
+          <w:rtl w:val="0"/>
+          <w:lang w:val="en-US"/>
+        </w:rPr>
+        <w:t xml:space="preserve"> 10 hours 48 minutes</w:t>
+      </w:r>
+    </w:p>
+    <w:p>
+      <w:pPr>
+        <w:pStyle w:val="Default"/>
+        <w:bidi w:val="0"/>
+        <w:spacing w:line="480" w:lineRule="auto"/>
+        <w:ind w:left="0" w:right="0" w:firstLine="0"/>
+        <w:jc w:val="left"/>
+        <w:rPr>
+          <w:rtl w:val="0"/>
+        </w:rPr>
+      </w:pPr>
+      <w:r>
+        <w:rPr>
+          <w:b w:val="1"/>
+          <w:bCs w:val="1"/>
+          <w:u w:color="000000"/>
+          <w:rtl w:val="0"/>
+          <w:lang w:val="en-US"/>
+        </w:rPr>
+        <w:t>Total lifetime hours of coding: 506 hours 42 minutes</w:t>
       </w:r>
     </w:p>
     <w:sectPr>

</xml_diff>